<commit_message>
Update Data Science & ML Work log.docx
</commit_message>
<xml_diff>
--- a/Data Science & ML Work log.docx
+++ b/Data Science & ML Work log.docx
@@ -4,20 +4,18 @@
   <w:body>
     <w:sdt>
       <w:sdtPr>
+        <w:rPr>
+          <w:rFonts w:eastAsiaTheme="minorHAnsi"/>
+          <w:kern w:val="2"/>
+          <w:lang w:val="en-IE"/>
+          <w14:ligatures w14:val="standardContextual"/>
+        </w:rPr>
         <w:id w:val="1721934603"/>
         <w:docPartObj>
           <w:docPartGallery w:val="Cover Pages"/>
           <w:docPartUnique/>
         </w:docPartObj>
       </w:sdtPr>
-      <w:sdtEndPr>
-        <w:rPr>
-          <w:rFonts w:eastAsiaTheme="minorHAnsi"/>
-          <w:kern w:val="2"/>
-          <w:lang w:val="en-IE"/>
-          <w14:ligatures w14:val="standardContextual"/>
-        </w:rPr>
-      </w:sdtEndPr>
       <w:sdtContent>
         <w:p>
           <w:pPr>
@@ -4335,13 +4333,7 @@
         <w:rPr>
           <w:rFonts w:ascii="Times New Roman" w:hAnsi="Times New Roman" w:cs="Times New Roman"/>
         </w:rPr>
-        <w:t xml:space="preserve">After experimenting with the existing </w:t>
-      </w:r>
-      <w:r>
-        <w:rPr>
-          <w:rFonts w:ascii="Times New Roman" w:hAnsi="Times New Roman" w:cs="Times New Roman"/>
-        </w:rPr>
-        <w:t>Handwritten digits recognition</w:t>
+        <w:t>After experimenting with the existing Handwritten digits recognition</w:t>
       </w:r>
       <w:r>
         <w:rPr>
@@ -5186,15 +5178,7 @@
           <w:b/>
           <w:bCs/>
         </w:rPr>
-        <w:t>For more information Git Link:</w:t>
-      </w:r>
-      <w:r>
-        <w:rPr>
-          <w:rFonts w:ascii="Times New Roman" w:hAnsi="Times New Roman" w:cs="Times New Roman"/>
-          <w:b/>
-          <w:bCs/>
-        </w:rPr>
-        <w:t xml:space="preserve"> </w:t>
+        <w:t xml:space="preserve">For more information Git Link: </w:t>
       </w:r>
       <w:hyperlink r:id="rId15" w:history="1">
         <w:r>
@@ -5448,19 +5432,7 @@
         <w:rPr>
           <w:rFonts w:ascii="Times New Roman" w:hAnsi="Times New Roman" w:cs="Times New Roman"/>
         </w:rPr>
-        <w:t xml:space="preserve">Reading up on the RNN </w:t>
-      </w:r>
-      <w:r>
-        <w:rPr>
-          <w:rFonts w:ascii="Times New Roman" w:hAnsi="Times New Roman" w:cs="Times New Roman"/>
-        </w:rPr>
-        <w:t>Neural</w:t>
-      </w:r>
-      <w:r>
-        <w:rPr>
-          <w:rFonts w:ascii="Times New Roman" w:hAnsi="Times New Roman" w:cs="Times New Roman"/>
-        </w:rPr>
-        <w:t xml:space="preserve"> Networks</w:t>
+        <w:t>Reading up on the RNN Neural Networks</w:t>
       </w:r>
       <w:r>
         <w:rPr>
@@ -5484,19 +5456,7 @@
         <w:rPr>
           <w:rFonts w:ascii="Times New Roman" w:hAnsi="Times New Roman" w:cs="Times New Roman"/>
         </w:rPr>
-        <w:t xml:space="preserve">Experimented with existing </w:t>
-      </w:r>
-      <w:r>
-        <w:rPr>
-          <w:rFonts w:ascii="Times New Roman" w:hAnsi="Times New Roman" w:cs="Times New Roman"/>
-        </w:rPr>
-        <w:t>RNN</w:t>
-      </w:r>
-      <w:r>
-        <w:rPr>
-          <w:rFonts w:ascii="Times New Roman" w:hAnsi="Times New Roman" w:cs="Times New Roman"/>
-        </w:rPr>
-        <w:t xml:space="preserve"> Notebook from GitHub.</w:t>
+        <w:t>Experimented with existing RNN Notebook from GitHub.</w:t>
       </w:r>
     </w:p>
     <w:p>
@@ -5540,13 +5500,7 @@
         <w:rPr>
           <w:rFonts w:ascii="Times New Roman" w:hAnsi="Times New Roman" w:cs="Times New Roman"/>
         </w:rPr>
-        <w:t>After experimenting with the existing Shakespeare Text Generation (using RNN LSTM)</w:t>
-      </w:r>
-      <w:r>
-        <w:rPr>
-          <w:rFonts w:ascii="Times New Roman" w:hAnsi="Times New Roman" w:cs="Times New Roman"/>
-        </w:rPr>
-        <w:t xml:space="preserve"> notebook</w:t>
+        <w:t>After experimenting with the existing Shakespeare Text Generation (using RNN LSTM) notebook</w:t>
       </w:r>
     </w:p>
     <w:p>
@@ -5633,25 +5587,7 @@
         <w:rPr>
           <w:rFonts w:ascii="Times New Roman" w:hAnsi="Times New Roman" w:cs="Times New Roman"/>
         </w:rPr>
-        <w:t xml:space="preserve">Data </w:t>
-      </w:r>
-      <w:r>
-        <w:rPr>
-          <w:rFonts w:ascii="Times New Roman" w:hAnsi="Times New Roman" w:cs="Times New Roman"/>
-        </w:rPr>
-        <w:t>process</w:t>
-      </w:r>
-      <w:r>
-        <w:rPr>
-          <w:rFonts w:ascii="Times New Roman" w:hAnsi="Times New Roman" w:cs="Times New Roman"/>
-        </w:rPr>
-        <w:t>ed</w:t>
-      </w:r>
-      <w:r>
-        <w:rPr>
-          <w:rFonts w:ascii="Times New Roman" w:hAnsi="Times New Roman" w:cs="Times New Roman"/>
-        </w:rPr>
-        <w:t xml:space="preserve">, </w:t>
+        <w:t xml:space="preserve">Data processed, </w:t>
       </w:r>
     </w:p>
     <w:p>
@@ -5669,31 +5605,7 @@
         <w:rPr>
           <w:rFonts w:ascii="Times New Roman" w:hAnsi="Times New Roman" w:cs="Times New Roman"/>
         </w:rPr>
-        <w:t>B</w:t>
-      </w:r>
-      <w:r>
-        <w:rPr>
-          <w:rFonts w:ascii="Times New Roman" w:hAnsi="Times New Roman" w:cs="Times New Roman"/>
-        </w:rPr>
-        <w:t>uil</w:t>
-      </w:r>
-      <w:r>
-        <w:rPr>
-          <w:rFonts w:ascii="Times New Roman" w:hAnsi="Times New Roman" w:cs="Times New Roman"/>
-        </w:rPr>
-        <w:t>t the</w:t>
-      </w:r>
-      <w:r>
-        <w:rPr>
-          <w:rFonts w:ascii="Times New Roman" w:hAnsi="Times New Roman" w:cs="Times New Roman"/>
-        </w:rPr>
-        <w:t xml:space="preserve"> model and train</w:t>
-      </w:r>
-      <w:r>
-        <w:rPr>
-          <w:rFonts w:ascii="Times New Roman" w:hAnsi="Times New Roman" w:cs="Times New Roman"/>
-        </w:rPr>
-        <w:t xml:space="preserve"> it.</w:t>
+        <w:t>Built the model and train it.</w:t>
       </w:r>
     </w:p>
     <w:p>
@@ -5803,13 +5715,7 @@
         <w:rPr>
           <w:rFonts w:ascii="Times New Roman" w:hAnsi="Times New Roman" w:cs="Times New Roman"/>
         </w:rPr>
-        <w:t>C</w:t>
-      </w:r>
-      <w:r>
-        <w:rPr>
-          <w:rFonts w:ascii="Times New Roman" w:hAnsi="Times New Roman" w:cs="Times New Roman"/>
-        </w:rPr>
-        <w:t>ontinued training the model on CPU, although it significantly increased training time.</w:t>
+        <w:t>Continued training the model on CPU, although it significantly increased training time.</w:t>
       </w:r>
     </w:p>
     <w:p>
@@ -5930,13 +5836,7 @@
         <w:rPr>
           <w:rFonts w:ascii="Times New Roman" w:hAnsi="Times New Roman" w:cs="Times New Roman"/>
         </w:rPr>
-        <w:t>D</w:t>
-      </w:r>
-      <w:r>
-        <w:rPr>
-          <w:rFonts w:ascii="Times New Roman" w:hAnsi="Times New Roman" w:cs="Times New Roman"/>
-        </w:rPr>
-        <w:t xml:space="preserve">ataset link: </w:t>
+        <w:t xml:space="preserve">Dataset link: </w:t>
       </w:r>
       <w:hyperlink r:id="rId17" w:history="1">
         <w:r>
@@ -5944,9 +5844,26 @@
             <w:rStyle w:val="Hyperlink"/>
             <w:rFonts w:ascii="Times New Roman" w:hAnsi="Times New Roman" w:cs="Times New Roman"/>
           </w:rPr>
-          <w:t>https://www.gutenberg.org/ebooks/1057</w:t>
+          <w:t>https://www.gutenberg.org/e</w:t>
+        </w:r>
+        <w:r>
+          <w:rPr>
+            <w:rStyle w:val="Hyperlink"/>
+            <w:rFonts w:ascii="Times New Roman" w:hAnsi="Times New Roman" w:cs="Times New Roman"/>
+          </w:rPr>
+          <w:t>b</w:t>
+        </w:r>
+        <w:r>
+          <w:rPr>
+            <w:rStyle w:val="Hyperlink"/>
+            <w:rFonts w:ascii="Times New Roman" w:hAnsi="Times New Roman" w:cs="Times New Roman"/>
+          </w:rPr>
+          <w:t>ooks/12242</w:t>
         </w:r>
       </w:hyperlink>
+      <w:r>
+        <w:t xml:space="preserve"> </w:t>
+      </w:r>
     </w:p>
     <w:p>
       <w:pPr>
@@ -6495,35 +6412,7 @@
             <w:rStyle w:val="Hyperlink"/>
             <w:rFonts w:ascii="Times New Roman" w:hAnsi="Times New Roman" w:cs="Times New Roman"/>
           </w:rPr>
-          <w:t>https</w:t>
-        </w:r>
-        <w:r>
-          <w:rPr>
-            <w:rStyle w:val="Hyperlink"/>
-            <w:rFonts w:ascii="Times New Roman" w:hAnsi="Times New Roman" w:cs="Times New Roman"/>
-          </w:rPr>
-          <w:t>:</w:t>
-        </w:r>
-        <w:r>
-          <w:rPr>
-            <w:rStyle w:val="Hyperlink"/>
-            <w:rFonts w:ascii="Times New Roman" w:hAnsi="Times New Roman" w:cs="Times New Roman"/>
-          </w:rPr>
-          <w:t>//github.com/Qadeer1813/Data-Science-and-Machine-Learning-</w:t>
-        </w:r>
-        <w:r>
-          <w:rPr>
-            <w:rStyle w:val="Hyperlink"/>
-            <w:rFonts w:ascii="Times New Roman" w:hAnsi="Times New Roman" w:cs="Times New Roman"/>
-          </w:rPr>
-          <w:t>RNN</w:t>
-        </w:r>
-        <w:r>
-          <w:rPr>
-            <w:rStyle w:val="Hyperlink"/>
-            <w:rFonts w:ascii="Times New Roman" w:hAnsi="Times New Roman" w:cs="Times New Roman"/>
-          </w:rPr>
-          <w:t>/</w:t>
+          <w:t>https://github.com/Qadeer1813/Data-Science-and-Machine-Learning-RNN/</w:t>
         </w:r>
       </w:hyperlink>
     </w:p>
@@ -8461,6 +8350,7 @@
   <w:style w:type="character" w:default="1" w:styleId="DefaultParagraphFont">
     <w:name w:val="Default Paragraph Font"/>
     <w:uiPriority w:val="1"/>
+    <w:semiHidden/>
     <w:unhideWhenUsed/>
   </w:style>
   <w:style w:type="table" w:default="1" w:styleId="TableNormal">

</xml_diff>